<commit_message>
Added second assignment for pool
</commit_message>
<xml_diff>
--- a/assignments.docx
+++ b/assignments.docx
@@ -117,15 +117,7 @@
         <w:ind w:left="720"/>
       </w:pPr>
       <w:r>
-        <w:t xml:space="preserve">The next exercise would be to add roles to the character class. This could be done in a multitude of ways. Please use which way makes sense to you and provide (in comments) why you choose that way. The roles are Warrior, Rogue, Wizard. Now that each character has a role it doesn’t make sense for all wizards to have equal strength to all warriors, </w:t>
-      </w:r>
-      <w:proofErr w:type="spellStart"/>
-      <w:r>
-        <w:t>nore</w:t>
-      </w:r>
-      <w:proofErr w:type="spellEnd"/>
-      <w:r>
-        <w:t xml:space="preserve"> does it make sense for all warriors to have equal dexterity to all rogues. So the properties in the first portion of this assignment must be altered.</w:t>
+        <w:t>The next exercise would be to add roles to the character class. This could be done in a multitude of ways. Please use which way makes sense to you and provide (in comments) why you choose that way. The roles are Warrior, Rogue, Wizard. Now that each character has a role it doesn’t make sense for all wizards to have equal strength to all warriors, nore does it make sense for all warriors to have equal dexterity to all rogues. So the properties in the first portion of this assignment must be altered.</w:t>
       </w:r>
     </w:p>
     <w:p>
@@ -254,23 +246,7 @@
       </w:pPr>
       <w:r>
         <w:lastRenderedPageBreak/>
-        <w:t xml:space="preserve">For this exercise the employee class will have the following as properties, name, employer, occupation, </w:t>
-      </w:r>
-      <w:proofErr w:type="spellStart"/>
-      <w:r>
-        <w:t>hourlyRate</w:t>
-      </w:r>
-      <w:proofErr w:type="spellEnd"/>
-      <w:r>
-        <w:t xml:space="preserve">, </w:t>
-      </w:r>
-      <w:proofErr w:type="spellStart"/>
-      <w:r>
-        <w:t>hoursWorked</w:t>
-      </w:r>
-      <w:proofErr w:type="spellEnd"/>
-      <w:r>
-        <w:t>. The constructor should ask for name.</w:t>
+        <w:t>For this exercise the employee class will have the following as properties, name, employer, occupation, hourlyRate, hoursWorked. The constructor should ask for name.</w:t>
       </w:r>
     </w:p>
     <w:p>
@@ -326,13 +302,8 @@
       <w:pPr>
         <w:ind w:left="1440" w:hanging="720"/>
       </w:pPr>
-      <w:proofErr w:type="spellStart"/>
-      <w:r>
-        <w:t>hourlyRates</w:t>
-      </w:r>
-      <w:proofErr w:type="spellEnd"/>
-      <w:r>
-        <w:t>. This could be anything from cashier, stocker, or office assistant. It can be</w:t>
+      <w:r>
+        <w:t>hourlyRates. This could be anything from cashier, stocker, or office assistant. It can be</w:t>
       </w:r>
     </w:p>
     <w:p>
@@ -340,7 +311,19 @@
         <w:ind w:left="1440" w:hanging="720"/>
       </w:pPr>
       <w:r>
-        <w:t>anything you want really. The same applies for the hourly rates. Modify the constructor to accept a name and occupation.</w:t>
+        <w:t>anything you want really. The same applies for the hourly rates</w:t>
+      </w:r>
+      <w:r>
+        <w:t xml:space="preserve"> and employers</w:t>
+      </w:r>
+      <w:r>
+        <w:t>. Modify t</w:t>
+      </w:r>
+      <w:r>
+        <w:t xml:space="preserve">he constructor to accept a name, employer, and </w:t>
+      </w:r>
+      <w:r>
+        <w:t>occupation.</w:t>
       </w:r>
     </w:p>
     <w:p>
@@ -352,7 +335,16 @@
         </w:numPr>
       </w:pPr>
       <w:r>
-        <w:t>Modify the constructor to accept a name and occupation.</w:t>
+        <w:t>Modify t</w:t>
+      </w:r>
+      <w:r>
+        <w:t>he constructor to accept a name, employer, and</w:t>
+      </w:r>
+      <w:r>
+        <w:t xml:space="preserve"> </w:t>
+      </w:r>
+      <w:r>
+        <w:t>occupation.</w:t>
       </w:r>
     </w:p>
     <w:p>
@@ -364,15 +356,7 @@
         </w:numPr>
       </w:pPr>
       <w:r>
-        <w:t xml:space="preserve">Based on the input occupation please set the </w:t>
-      </w:r>
-      <w:proofErr w:type="spellStart"/>
-      <w:r>
-        <w:t>hourlyRate</w:t>
-      </w:r>
-      <w:proofErr w:type="spellEnd"/>
-      <w:r>
-        <w:t xml:space="preserve">. </w:t>
+        <w:t xml:space="preserve">Based on the input occupation please set the hourlyRate. </w:t>
       </w:r>
     </w:p>
     <w:p>
@@ -443,7 +427,16 @@
         </w:numPr>
       </w:pPr>
       <w:r>
-        <w:t>Prompt the user for a new name for each employees.</w:t>
+        <w:t>Prompt the user for a</w:t>
+      </w:r>
+      <w:r>
+        <w:t>n</w:t>
+      </w:r>
+      <w:r>
+        <w:t xml:space="preserve"> employee name, employer name, occupation, and hourly rate</w:t>
+      </w:r>
+      <w:r>
+        <w:t>.</w:t>
       </w:r>
     </w:p>
     <w:p>
@@ -468,23 +461,7 @@
         <w:ind w:left="720"/>
       </w:pPr>
       <w:r>
-        <w:t xml:space="preserve">The following exercise will have you create two new properties for the employee class. </w:t>
-      </w:r>
-      <w:proofErr w:type="spellStart"/>
-      <w:r>
-        <w:t>weeklyPay</w:t>
-      </w:r>
-      <w:proofErr w:type="spellEnd"/>
-      <w:r>
-        <w:t xml:space="preserve">, and </w:t>
-      </w:r>
-      <w:proofErr w:type="spellStart"/>
-      <w:r>
-        <w:t>yearlyPay</w:t>
-      </w:r>
-      <w:proofErr w:type="spellEnd"/>
-      <w:r>
-        <w:t>. You will need to create a method to calculate these values and set the properties when the constructor is called.</w:t>
+        <w:t>The following exercise will have you create two new properties for the employee class. weeklyPay, and yearlyPay. You will need to create a method to calculate these values and set the properties when the constructor is called.</w:t>
       </w:r>
     </w:p>
     <w:p>
@@ -496,24 +473,25 @@
         </w:numPr>
       </w:pPr>
       <w:r>
-        <w:t xml:space="preserve">Create a method to calculate </w:t>
-      </w:r>
-      <w:r>
-        <w:t xml:space="preserve">the </w:t>
-      </w:r>
-      <w:proofErr w:type="spellStart"/>
-      <w:r>
-        <w:t>weeklyPay</w:t>
-      </w:r>
-      <w:proofErr w:type="spellEnd"/>
-      <w:r>
-        <w:t xml:space="preserve"> and yearly</w:t>
+        <w:t>Alter the construc</w:t>
+      </w:r>
+      <w:r>
+        <w:t>tor to accept a value for hoursWorked</w:t>
+      </w:r>
+    </w:p>
+    <w:p>
+      <w:pPr>
+        <w:pStyle w:val="ListParagraph"/>
+        <w:numPr>
+          <w:ilvl w:val="0"/>
+          <w:numId w:val="18"/>
+        </w:numPr>
+      </w:pPr>
+      <w:r>
+        <w:t>Create a method to calculate the weeklyPay and yearlyPay. (Assume that the employee will get the same amount of hours each week for the yearlyPay).</w:t>
       </w:r>
       <w:bookmarkStart w:id="0" w:name="_GoBack"/>
       <w:bookmarkEnd w:id="0"/>
-      <w:r>
-        <w:t>Pay.</w:t>
-      </w:r>
     </w:p>
     <w:p>
       <w:pPr>
@@ -1622,8 +1600,8 @@
   <w:abstractNum w:abstractNumId="12" w15:restartNumberingAfterBreak="0">
     <w:nsid w:val="6CE30C79"/>
     <w:multiLevelType w:val="hybridMultilevel"/>
-    <w:tmpl w:val="8AFC80CE"/>
-    <w:lvl w:ilvl="0" w:tplc="CAF8222E">
+    <w:tmpl w:val="BAA04112"/>
+    <w:lvl w:ilvl="0" w:tplc="D4F65FDA">
       <w:start w:val="1"/>
       <w:numFmt w:val="decimal"/>
       <w:lvlText w:val="%1."/>
@@ -1632,7 +1610,7 @@
         <w:ind w:left="1800" w:hanging="360"/>
       </w:pPr>
       <w:rPr>
-        <w:rFonts w:hint="default"/>
+        <w:rFonts w:asciiTheme="minorHAnsi" w:eastAsiaTheme="minorHAnsi" w:hAnsiTheme="minorHAnsi" w:cstheme="minorBidi"/>
       </w:rPr>
     </w:lvl>
     <w:lvl w:ilvl="1" w:tplc="04090019" w:tentative="1">

</xml_diff>